<commit_message>
Se crea el diagrama de despliegue del sistema informativo
</commit_message>
<xml_diff>
--- a/DiagramaDespliegue.docx
+++ b/DiagramaDespliegue.docx
@@ -11,6 +11,7 @@
           <w:b/>
         </w:rPr>
       </w:pPr>
+      <w:bookmarkStart w:id="0" w:name="_GoBack"/>
       <w:r>
         <w:rPr>
           <w:rFonts w:ascii="Bradley Hand ITC" w:hAnsi="Bradley Hand ITC"/>
@@ -18,9 +19,8 @@
         </w:rPr>
         <w:t>DIAGRAMA DE DESPLIEGUE</w:t>
       </w:r>
-      <w:bookmarkStart w:id="0" w:name="_GoBack"/>
-      <w:bookmarkEnd w:id="0"/>
-    </w:p>
+    </w:p>
+    <w:bookmarkEnd w:id="0"/>
     <w:p>
       <w:pPr>
         <w:pStyle w:val="NormalWeb"/>

</xml_diff>